<commit_message>
adjust search function to suit stat save
</commit_message>
<xml_diff>
--- a/docs/Application Guide.docx
+++ b/docs/Application Guide.docx
@@ -363,8 +363,6 @@
       <w:r>
         <w:t>concept-library</w:t>
       </w:r>
-      <w:bookmarkStart w:id="0" w:name="_GoBack"/>
-      <w:bookmarkEnd w:id="0"/>
     </w:p>
     <w:p>
       <w:r>
@@ -609,66 +607,14 @@
     </w:p>
     <w:p/>
     <w:p>
-      <w:r>
-        <w:t xml:space="preserve">Download </w:t>
-      </w:r>
-      <w:r>
-        <w:rPr>
-          <w:sz w:val="27"/>
-          <w:szCs w:val="27"/>
-          <w:shd w:val="clear" w:color="auto" w:fill="FFFFFF"/>
-        </w:rPr>
-        <w:t>python_ldap</w:t>
-      </w:r>
-      <w:r>
-        <w:rPr>
-          <w:sz w:val="27"/>
-          <w:szCs w:val="27"/>
-          <w:shd w:val="clear" w:color="auto" w:fill="FFFFFF"/>
-        </w:rPr>
-        <w:noBreakHyphen/>
-        <w:t>2.4.44</w:t>
-      </w:r>
-      <w:r>
-        <w:rPr>
-          <w:sz w:val="27"/>
-          <w:szCs w:val="27"/>
-          <w:shd w:val="clear" w:color="auto" w:fill="FFFFFF"/>
-        </w:rPr>
-        <w:noBreakHyphen/>
-        <w:t>cp27</w:t>
-      </w:r>
-      <w:r>
-        <w:rPr>
-          <w:sz w:val="27"/>
-          <w:szCs w:val="27"/>
-          <w:shd w:val="clear" w:color="auto" w:fill="FFFFFF"/>
-        </w:rPr>
-        <w:noBreakHyphen/>
-        <w:t>cp27m</w:t>
-      </w:r>
-      <w:r>
-        <w:rPr>
-          <w:sz w:val="27"/>
-          <w:szCs w:val="27"/>
-          <w:shd w:val="clear" w:color="auto" w:fill="FFFFFF"/>
-        </w:rPr>
-        <w:noBreakHyphen/>
-        <w:t>win_amd64</w:t>
-      </w:r>
-      <w:r>
-        <w:t xml:space="preserve"> from the following location:</w:t>
-      </w:r>
-    </w:p>
-    <w:p>
-      <w:hyperlink r:id="rId9" w:anchor="python-ldap" w:history="1">
-        <w:r>
-          <w:rPr>
-            <w:rStyle w:val="Hyperlink"/>
-          </w:rPr>
-          <w:t>https://www.lfd.uci.edu/~gohlke/pythonlibs/#python-ldap</w:t>
-        </w:r>
-      </w:hyperlink>
+      <w:proofErr w:type="gramStart"/>
+      <w:r>
+        <w:t>python_ldap-2.4.44-cp27-cp27m-win_amd64.whl</w:t>
+      </w:r>
+      <w:proofErr w:type="gramEnd"/>
+      <w:r>
+        <w:t xml:space="preserve"> is found in the folder ‘requirements’</w:t>
+      </w:r>
     </w:p>
     <w:p/>
     <w:p>
@@ -681,7 +627,13 @@
       </w:r>
       <w:proofErr w:type="spellEnd"/>
       <w:r>
-        <w:t xml:space="preserve"> run the following command (change the &lt;username&gt; section)</w:t>
+        <w:t xml:space="preserve"> run the following comman</w:t>
+      </w:r>
+      <w:r>
+        <w:t>d (change directory to ‘requirements’</w:t>
+      </w:r>
+      <w:r>
+        <w:t>)</w:t>
       </w:r>
       <w:proofErr w:type="gramStart"/>
       <w:r>
@@ -690,33 +642,27 @@
       <w:proofErr w:type="gramEnd"/>
     </w:p>
     <w:p>
+      <w:r>
+        <w:t xml:space="preserve">pip install </w:t>
+      </w:r>
+      <w:r>
+        <w:t>python_ldap-2.4.44-cp27-cp27m-win_amd64.whl</w:t>
+      </w:r>
+      <w:bookmarkStart w:id="0" w:name="_GoBack"/>
+      <w:bookmarkEnd w:id="0"/>
+    </w:p>
+    <w:p>
+      <w:r>
+        <w:t>Then run:</w:t>
+      </w:r>
+    </w:p>
+    <w:p>
       <w:proofErr w:type="gramStart"/>
       <w:r>
         <w:t>pip</w:t>
       </w:r>
       <w:proofErr w:type="gramEnd"/>
       <w:r>
-        <w:t xml:space="preserve"> install C:\Users\&lt;username&gt;</w:t>
-      </w:r>
-      <w:r>
-        <w:t>\Downloads\</w:t>
-      </w:r>
-      <w:r>
-        <w:t xml:space="preserve"> python_ldap-2.4.44-cp27-cp27m-win_amd64.whl</w:t>
-      </w:r>
-    </w:p>
-    <w:p>
-      <w:r>
-        <w:t>Then run:</w:t>
-      </w:r>
-    </w:p>
-    <w:p>
-      <w:proofErr w:type="gramStart"/>
-      <w:r>
-        <w:t>pip</w:t>
-      </w:r>
-      <w:proofErr w:type="gramEnd"/>
-      <w:r>
         <w:t xml:space="preserve"> install </w:t>
       </w:r>
       <w:proofErr w:type="spellStart"/>
@@ -732,7 +678,7 @@
       </w:r>
     </w:p>
     <w:p>
-      <w:hyperlink r:id="rId10" w:history="1">
+      <w:hyperlink r:id="rId9" w:history="1">
         <w:r>
           <w:rPr>
             <w:rStyle w:val="Hyperlink"/>
@@ -769,7 +715,7 @@
           <w:rStyle w:val="Hyperlink"/>
         </w:rPr>
       </w:pPr>
-      <w:hyperlink r:id="rId11" w:history="1">
+      <w:hyperlink r:id="rId10" w:history="1">
         <w:r>
           <w:rPr>
             <w:rStyle w:val="Hyperlink"/>
@@ -837,6 +783,7 @@
           <w:sz w:val="20"/>
           <w:szCs w:val="20"/>
         </w:rPr>
+        <w:lastRenderedPageBreak/>
         <w:t>pip</w:t>
       </w:r>
       <w:proofErr w:type="gramEnd"/>
@@ -1512,17 +1459,93 @@
     <w:p/>
     <w:p>
       <w:r>
+        <w:t xml:space="preserve">To run the application from the command window </w:t>
+      </w:r>
+      <w:r>
+        <w:t xml:space="preserve">you need to change directory </w:t>
+      </w:r>
+      <w:r>
+        <w:rPr>
+          <w:rFonts w:ascii="Consolas" w:hAnsi="Consolas"/>
+        </w:rPr>
+        <w:t>to where the manage.py file exists and then type:</w:t>
+      </w:r>
+    </w:p>
+    <w:p>
+      <w:pPr>
+        <w:ind w:firstLine="720"/>
+        <w:rPr>
+          <w:rFonts w:ascii="Consolas" w:hAnsi="Consolas"/>
+        </w:rPr>
+      </w:pPr>
+      <w:proofErr w:type="gramStart"/>
+      <w:r>
+        <w:rPr>
+          <w:rFonts w:ascii="Consolas" w:hAnsi="Consolas"/>
+        </w:rPr>
+        <w:t>python</w:t>
+      </w:r>
+      <w:proofErr w:type="gramEnd"/>
+      <w:r>
+        <w:rPr>
+          <w:rFonts w:ascii="Consolas" w:hAnsi="Consolas"/>
+        </w:rPr>
+        <w:t xml:space="preserve"> manage.py </w:t>
+      </w:r>
+      <w:proofErr w:type="spellStart"/>
+      <w:r>
+        <w:rPr>
+          <w:rFonts w:ascii="Consolas" w:hAnsi="Consolas"/>
+        </w:rPr>
+        <w:t>runserver</w:t>
+      </w:r>
+      <w:proofErr w:type="spellEnd"/>
+    </w:p>
+    <w:p>
+      <w:pPr>
+        <w:rPr>
+          <w:rFonts w:ascii="Consolas" w:hAnsi="Consolas"/>
+        </w:rPr>
+      </w:pPr>
+      <w:r>
+        <w:rPr>
+          <w:rFonts w:ascii="Consolas" w:hAnsi="Consolas"/>
+        </w:rPr>
         <w:lastRenderedPageBreak/>
-        <w:t xml:space="preserve">To run the application from the command window </w:t>
-      </w:r>
-      <w:r>
-        <w:t xml:space="preserve">you need to change directory </w:t>
-      </w:r>
-      <w:r>
-        <w:rPr>
-          <w:rFonts w:ascii="Consolas" w:hAnsi="Consolas"/>
-        </w:rPr>
-        <w:t>to where the manage.py file exists and then type:</w:t>
+        <w:t>Press Ctrl + break to stop server</w:t>
+      </w:r>
+    </w:p>
+    <w:p>
+      <w:pPr>
+        <w:rPr>
+          <w:rFonts w:ascii="Consolas" w:hAnsi="Consolas"/>
+        </w:rPr>
+      </w:pPr>
+    </w:p>
+    <w:p>
+      <w:pPr>
+        <w:pStyle w:val="Heading1"/>
+      </w:pPr>
+      <w:r>
+        <w:t>Administration Area</w:t>
+      </w:r>
+    </w:p>
+    <w:p>
+      <w:r>
+        <w:t xml:space="preserve">There are no users in your database. So we need to create a </w:t>
+      </w:r>
+      <w:proofErr w:type="spellStart"/>
+      <w:r>
+        <w:t>superuser</w:t>
+      </w:r>
+      <w:proofErr w:type="spellEnd"/>
+      <w:r>
+        <w:t xml:space="preserve"> in order to access the administration site to manage other users.</w:t>
+      </w:r>
+    </w:p>
+    <w:p>
+      <w:r>
+        <w:t>Open the command line and execute:</w:t>
       </w:r>
     </w:p>
     <w:p>
@@ -1532,6 +1555,12 @@
           <w:rFonts w:ascii="Consolas" w:hAnsi="Consolas"/>
         </w:rPr>
       </w:pPr>
+      <w:r>
+        <w:rPr>
+          <w:rFonts w:ascii="Consolas" w:hAnsi="Consolas"/>
+        </w:rPr>
+        <w:t xml:space="preserve">&gt; </w:t>
+      </w:r>
       <w:proofErr w:type="gramStart"/>
       <w:r>
         <w:rPr>
@@ -1551,124 +1580,42 @@
         <w:rPr>
           <w:rFonts w:ascii="Consolas" w:hAnsi="Consolas"/>
         </w:rPr>
-        <w:t>runserver</w:t>
-      </w:r>
-      <w:proofErr w:type="spellEnd"/>
-    </w:p>
-    <w:p>
-      <w:pPr>
-        <w:rPr>
-          <w:rFonts w:ascii="Consolas" w:hAnsi="Consolas"/>
-        </w:rPr>
-      </w:pPr>
-      <w:r>
-        <w:rPr>
-          <w:rFonts w:ascii="Consolas" w:hAnsi="Consolas"/>
-        </w:rPr>
-        <w:t>Press Ctrl + break to stop server</w:t>
-      </w:r>
-    </w:p>
-    <w:p>
-      <w:pPr>
-        <w:rPr>
-          <w:rFonts w:ascii="Consolas" w:hAnsi="Consolas"/>
-        </w:rPr>
-      </w:pPr>
-    </w:p>
-    <w:p>
-      <w:pPr>
-        <w:pStyle w:val="Heading1"/>
-      </w:pPr>
-      <w:r>
-        <w:t>Administration Area</w:t>
-      </w:r>
-    </w:p>
-    <w:p>
-      <w:r>
-        <w:t xml:space="preserve">There are no users in your database. So we need to create a </w:t>
-      </w:r>
-      <w:proofErr w:type="spellStart"/>
-      <w:r>
-        <w:t>superuser</w:t>
-      </w:r>
-      <w:proofErr w:type="spellEnd"/>
-      <w:r>
-        <w:t xml:space="preserve"> in order to access the administration site to manage other users.</w:t>
-      </w:r>
-    </w:p>
-    <w:p>
-      <w:r>
-        <w:t>Open the command line and execute:</w:t>
-      </w:r>
-    </w:p>
-    <w:p>
-      <w:pPr>
-        <w:ind w:firstLine="720"/>
-        <w:rPr>
-          <w:rFonts w:ascii="Consolas" w:hAnsi="Consolas"/>
-        </w:rPr>
-      </w:pPr>
-      <w:r>
-        <w:rPr>
-          <w:rFonts w:ascii="Consolas" w:hAnsi="Consolas"/>
-        </w:rPr>
-        <w:t xml:space="preserve">&gt; </w:t>
+        <w:t>createsuperuser</w:t>
+      </w:r>
+      <w:proofErr w:type="spellEnd"/>
+    </w:p>
+    <w:p>
+      <w:r>
+        <w:t>Fill in the desired username, email and password</w:t>
+      </w:r>
+    </w:p>
+    <w:p>
+      <w:r>
+        <w:t xml:space="preserve">When the development server is </w:t>
+      </w:r>
+      <w:r>
+        <w:t>running,</w:t>
+      </w:r>
+      <w:r>
+        <w:t xml:space="preserve"> you can access the admin</w:t>
+      </w:r>
+      <w:r>
+        <w:t xml:space="preserve"> section</w:t>
+      </w:r>
+      <w:r>
+        <w:t xml:space="preserve"> by going to the following </w:t>
       </w:r>
       <w:proofErr w:type="gramStart"/>
       <w:r>
-        <w:rPr>
-          <w:rFonts w:ascii="Consolas" w:hAnsi="Consolas"/>
-        </w:rPr>
-        <w:t>python</w:t>
+        <w:t>url</w:t>
       </w:r>
       <w:proofErr w:type="gramEnd"/>
       <w:r>
-        <w:rPr>
-          <w:rFonts w:ascii="Consolas" w:hAnsi="Consolas"/>
-        </w:rPr>
-        <w:t xml:space="preserve"> manage.py </w:t>
-      </w:r>
-      <w:proofErr w:type="spellStart"/>
-      <w:r>
-        <w:rPr>
-          <w:rFonts w:ascii="Consolas" w:hAnsi="Consolas"/>
-        </w:rPr>
-        <w:t>createsuperuser</w:t>
-      </w:r>
-      <w:proofErr w:type="spellEnd"/>
-    </w:p>
-    <w:p>
-      <w:r>
-        <w:t>Fill in the desired username, email and password</w:t>
-      </w:r>
-    </w:p>
-    <w:p>
-      <w:r>
-        <w:t xml:space="preserve">When the development server is </w:t>
-      </w:r>
-      <w:r>
-        <w:t>running,</w:t>
-      </w:r>
-      <w:r>
-        <w:t xml:space="preserve"> you can access the admin</w:t>
-      </w:r>
-      <w:r>
-        <w:t xml:space="preserve"> section</w:t>
-      </w:r>
-      <w:r>
-        <w:t xml:space="preserve"> by going to the following </w:t>
-      </w:r>
-      <w:proofErr w:type="gramStart"/>
-      <w:r>
-        <w:t>url</w:t>
-      </w:r>
-      <w:proofErr w:type="gramEnd"/>
-      <w:r>
         <w:t>:</w:t>
       </w:r>
     </w:p>
     <w:p>
-      <w:hyperlink r:id="rId12" w:history="1">
+      <w:hyperlink r:id="rId11" w:history="1">
         <w:r>
           <w:rPr>
             <w:rStyle w:val="Hyperlink"/>
@@ -1813,7 +1760,7 @@
                     <pic:cNvPicPr/>
                   </pic:nvPicPr>
                   <pic:blipFill>
-                    <a:blip r:embed="rId13"/>
+                    <a:blip r:embed="rId12"/>
                     <a:stretch>
                       <a:fillRect/>
                     </a:stretch>
@@ -1910,7 +1857,7 @@
       <w:r>
         <w:t xml:space="preserve">evelopment server at </w:t>
       </w:r>
-      <w:hyperlink r:id="rId14" w:history="1">
+      <w:hyperlink r:id="rId13" w:history="1">
         <w:r>
           <w:rPr>
             <w:rStyle w:val="Hyperlink"/>
@@ -1943,7 +1890,7 @@
                     <pic:cNvPicPr/>
                   </pic:nvPicPr>
                   <pic:blipFill rotWithShape="1">
-                    <a:blip r:embed="rId15"/>
+                    <a:blip r:embed="rId14"/>
                     <a:srcRect t="54466" b="-1"/>
                     <a:stretch/>
                   </pic:blipFill>
@@ -2007,7 +1954,7 @@
                     <pic:cNvPicPr/>
                   </pic:nvPicPr>
                   <pic:blipFill rotWithShape="1">
-                    <a:blip r:embed="rId16"/>
+                    <a:blip r:embed="rId15"/>
                     <a:srcRect r="80224" b="12941"/>
                     <a:stretch/>
                   </pic:blipFill>
@@ -2272,7 +2219,7 @@
           <w:u w:val="single"/>
         </w:rPr>
       </w:pPr>
-      <w:hyperlink r:id="rId17" w:history="1">
+      <w:hyperlink r:id="rId16" w:history="1">
         <w:r>
           <w:rPr>
             <w:rStyle w:val="Hyperlink"/>
@@ -2404,7 +2351,7 @@
       </w:r>
     </w:p>
     <w:p>
-      <w:hyperlink r:id="rId18" w:history="1">
+      <w:hyperlink r:id="rId17" w:history="1">
         <w:r>
           <w:rPr>
             <w:rStyle w:val="Hyperlink"/>
@@ -2766,7 +2713,7 @@
       <w:r>
         <w:t xml:space="preserve"> remote add origin </w:t>
       </w:r>
-      <w:hyperlink r:id="rId19" w:history="1">
+      <w:hyperlink r:id="rId18" w:history="1">
         <w:r>
           <w:rPr>
             <w:rStyle w:val="Hyperlink"/>
@@ -2870,7 +2817,7 @@
       </w:r>
     </w:p>
     <w:p>
-      <w:hyperlink r:id="rId20" w:history="1">
+      <w:hyperlink r:id="rId19" w:history="1">
         <w:r>
           <w:rPr>
             <w:rStyle w:val="Hyperlink"/>
@@ -2880,7 +2827,7 @@
       </w:hyperlink>
     </w:p>
     <w:p>
-      <w:hyperlink r:id="rId21" w:history="1">
+      <w:hyperlink r:id="rId20" w:history="1">
         <w:r>
           <w:rPr>
             <w:rStyle w:val="Hyperlink"/>
@@ -2890,7 +2837,7 @@
       </w:hyperlink>
     </w:p>
     <w:p>
-      <w:hyperlink r:id="rId22" w:history="1">
+      <w:hyperlink r:id="rId21" w:history="1">
         <w:r>
           <w:rPr>
             <w:rStyle w:val="Hyperlink"/>
@@ -2909,7 +2856,7 @@
       </w:r>
     </w:p>
     <w:p>
-      <w:hyperlink r:id="rId23" w:history="1">
+      <w:hyperlink r:id="rId22" w:history="1">
         <w:r>
           <w:rPr>
             <w:rStyle w:val="Hyperlink"/>
@@ -2928,7 +2875,7 @@
       </w:r>
     </w:p>
     <w:p>
-      <w:hyperlink r:id="rId24" w:history="1">
+      <w:hyperlink r:id="rId23" w:history="1">
         <w:r>
           <w:rPr>
             <w:rStyle w:val="Hyperlink"/>
@@ -2938,7 +2885,7 @@
       </w:hyperlink>
     </w:p>
     <w:p>
-      <w:hyperlink r:id="rId25" w:history="1">
+      <w:hyperlink r:id="rId24" w:history="1">
         <w:r>
           <w:rPr>
             <w:rStyle w:val="Hyperlink"/>
@@ -2957,7 +2904,7 @@
       </w:r>
     </w:p>
     <w:p>
-      <w:hyperlink r:id="rId26" w:history="1">
+      <w:hyperlink r:id="rId25" w:history="1">
         <w:r>
           <w:rPr>
             <w:rStyle w:val="Hyperlink"/>
@@ -2967,7 +2914,7 @@
       </w:hyperlink>
     </w:p>
     <w:p>
-      <w:hyperlink r:id="rId27" w:history="1">
+      <w:hyperlink r:id="rId26" w:history="1">
         <w:r>
           <w:rPr>
             <w:rStyle w:val="Hyperlink"/>
@@ -2977,7 +2924,7 @@
       </w:hyperlink>
     </w:p>
     <w:p>
-      <w:hyperlink r:id="rId28" w:history="1">
+      <w:hyperlink r:id="rId27" w:history="1">
         <w:r>
           <w:rPr>
             <w:rStyle w:val="Hyperlink"/>
@@ -2996,7 +2943,7 @@
       </w:r>
     </w:p>
     <w:p>
-      <w:hyperlink r:id="rId29" w:history="1">
+      <w:hyperlink r:id="rId28" w:history="1">
         <w:r>
           <w:rPr>
             <w:rStyle w:val="Hyperlink"/>
@@ -3006,7 +2953,7 @@
       </w:hyperlink>
     </w:p>
     <w:p>
-      <w:hyperlink r:id="rId30" w:history="1">
+      <w:hyperlink r:id="rId29" w:history="1">
         <w:r>
           <w:rPr>
             <w:rStyle w:val="Hyperlink"/>
@@ -3016,7 +2963,7 @@
       </w:hyperlink>
     </w:p>
     <w:p>
-      <w:hyperlink r:id="rId31" w:history="1">
+      <w:hyperlink r:id="rId30" w:history="1">
         <w:r>
           <w:rPr>
             <w:rStyle w:val="Hyperlink"/>
@@ -3035,7 +2982,7 @@
       </w:r>
     </w:p>
     <w:p>
-      <w:hyperlink r:id="rId32" w:history="1">
+      <w:hyperlink r:id="rId31" w:history="1">
         <w:r>
           <w:rPr>
             <w:rStyle w:val="Hyperlink"/>
@@ -3045,7 +2992,7 @@
       </w:hyperlink>
     </w:p>
     <w:p>
-      <w:hyperlink r:id="rId33" w:history="1">
+      <w:hyperlink r:id="rId32" w:history="1">
         <w:r>
           <w:rPr>
             <w:rStyle w:val="Hyperlink"/>
@@ -3055,7 +3002,7 @@
       </w:hyperlink>
     </w:p>
     <w:p>
-      <w:hyperlink r:id="rId34" w:anchor="create-book" w:history="1">
+      <w:hyperlink r:id="rId33" w:anchor="create-book" w:history="1">
         <w:r>
           <w:rPr>
             <w:rStyle w:val="Hyperlink"/>
@@ -3065,7 +3012,7 @@
       </w:hyperlink>
     </w:p>
     <w:p>
-      <w:hyperlink r:id="rId35" w:history="1">
+      <w:hyperlink r:id="rId34" w:history="1">
         <w:r>
           <w:rPr>
             <w:rStyle w:val="Hyperlink"/>
@@ -3084,7 +3031,7 @@
       </w:r>
     </w:p>
     <w:p>
-      <w:hyperlink r:id="rId36" w:history="1">
+      <w:hyperlink r:id="rId35" w:history="1">
         <w:r>
           <w:rPr>
             <w:rStyle w:val="Hyperlink"/>
@@ -3094,7 +3041,7 @@
       </w:hyperlink>
     </w:p>
     <w:p>
-      <w:hyperlink r:id="rId37" w:history="1">
+      <w:hyperlink r:id="rId36" w:history="1">
         <w:r>
           <w:rPr>
             <w:rStyle w:val="Hyperlink"/>
@@ -3104,7 +3051,7 @@
       </w:hyperlink>
     </w:p>
     <w:p>
-      <w:hyperlink r:id="rId38" w:history="1">
+      <w:hyperlink r:id="rId37" w:history="1">
         <w:r>
           <w:rPr>
             <w:rStyle w:val="Hyperlink"/>
@@ -3123,7 +3070,7 @@
       </w:r>
     </w:p>
     <w:p>
-      <w:hyperlink r:id="rId39" w:history="1">
+      <w:hyperlink r:id="rId38" w:history="1">
         <w:r>
           <w:rPr>
             <w:rStyle w:val="Hyperlink"/>
@@ -3142,7 +3089,7 @@
       </w:r>
     </w:p>
     <w:p>
-      <w:hyperlink r:id="rId40" w:history="1">
+      <w:hyperlink r:id="rId39" w:history="1">
         <w:r>
           <w:rPr>
             <w:rStyle w:val="Hyperlink"/>
@@ -3152,7 +3099,7 @@
       </w:hyperlink>
     </w:p>
     <w:p>
-      <w:hyperlink r:id="rId41" w:history="1">
+      <w:hyperlink r:id="rId40" w:history="1">
         <w:r>
           <w:rPr>
             <w:rStyle w:val="Hyperlink"/>
@@ -3171,7 +3118,7 @@
       </w:r>
     </w:p>
     <w:p>
-      <w:hyperlink r:id="rId42" w:history="1">
+      <w:hyperlink r:id="rId41" w:history="1">
         <w:r>
           <w:rPr>
             <w:rStyle w:val="Hyperlink"/>
@@ -3195,7 +3142,7 @@
       </w:r>
     </w:p>
     <w:p>
-      <w:hyperlink r:id="rId43" w:history="1">
+      <w:hyperlink r:id="rId42" w:history="1">
         <w:r>
           <w:rPr>
             <w:rStyle w:val="Hyperlink"/>
@@ -3214,7 +3161,7 @@
       </w:r>
     </w:p>
     <w:p>
-      <w:hyperlink r:id="rId44" w:history="1">
+      <w:hyperlink r:id="rId43" w:history="1">
         <w:r>
           <w:rPr>
             <w:rStyle w:val="Hyperlink"/>
@@ -3224,7 +3171,7 @@
       </w:hyperlink>
     </w:p>
     <w:p>
-      <w:hyperlink r:id="rId45" w:history="1">
+      <w:hyperlink r:id="rId44" w:history="1">
         <w:r>
           <w:rPr>
             <w:rStyle w:val="Hyperlink"/>
@@ -3242,7 +3189,7 @@
       </w:r>
     </w:p>
     <w:p>
-      <w:hyperlink r:id="rId46" w:history="1">
+      <w:hyperlink r:id="rId45" w:history="1">
         <w:r>
           <w:rPr>
             <w:rStyle w:val="Hyperlink"/>
@@ -3252,7 +3199,7 @@
       </w:hyperlink>
     </w:p>
     <w:p>
-      <w:hyperlink r:id="rId47" w:history="1">
+      <w:hyperlink r:id="rId46" w:history="1">
         <w:r>
           <w:rPr>
             <w:rStyle w:val="Hyperlink"/>
@@ -3271,7 +3218,7 @@
       </w:r>
     </w:p>
     <w:p>
-      <w:hyperlink r:id="rId48" w:history="1">
+      <w:hyperlink r:id="rId47" w:history="1">
         <w:r>
           <w:rPr>
             <w:rStyle w:val="Hyperlink"/>
@@ -3291,7 +3238,7 @@
       </w:r>
     </w:p>
     <w:p>
-      <w:hyperlink r:id="rId49" w:history="1">
+      <w:hyperlink r:id="rId48" w:history="1">
         <w:r>
           <w:rPr>
             <w:rStyle w:val="Hyperlink"/>
@@ -3301,7 +3248,7 @@
       </w:hyperlink>
     </w:p>
     <w:p>
-      <w:hyperlink r:id="rId50" w:history="1">
+      <w:hyperlink r:id="rId49" w:history="1">
         <w:r>
           <w:rPr>
             <w:rStyle w:val="Hyperlink"/>
@@ -3311,7 +3258,7 @@
       </w:hyperlink>
     </w:p>
     <w:p>
-      <w:hyperlink r:id="rId51" w:history="1">
+      <w:hyperlink r:id="rId50" w:history="1">
         <w:r>
           <w:rPr>
             <w:rStyle w:val="Hyperlink"/>
@@ -3321,7 +3268,7 @@
       </w:hyperlink>
     </w:p>
     <w:p>
-      <w:hyperlink r:id="rId52" w:history="1">
+      <w:hyperlink r:id="rId51" w:history="1">
         <w:r>
           <w:rPr>
             <w:rStyle w:val="Hyperlink"/>
@@ -3331,7 +3278,7 @@
       </w:hyperlink>
     </w:p>
     <w:p>
-      <w:hyperlink r:id="rId53" w:history="1">
+      <w:hyperlink r:id="rId52" w:history="1">
         <w:r>
           <w:rPr>
             <w:rStyle w:val="Hyperlink"/>
@@ -3341,7 +3288,7 @@
       </w:hyperlink>
     </w:p>
     <w:p>
-      <w:hyperlink r:id="rId54" w:history="1">
+      <w:hyperlink r:id="rId53" w:history="1">
         <w:r>
           <w:rPr>
             <w:rStyle w:val="Hyperlink"/>
@@ -3351,7 +3298,7 @@
       </w:hyperlink>
     </w:p>
     <w:p>
-      <w:hyperlink r:id="rId55" w:history="1">
+      <w:hyperlink r:id="rId54" w:history="1">
         <w:r>
           <w:rPr>
             <w:rStyle w:val="Hyperlink"/>
@@ -3361,7 +3308,7 @@
       </w:hyperlink>
     </w:p>
     <w:p>
-      <w:hyperlink r:id="rId56" w:history="1">
+      <w:hyperlink r:id="rId55" w:history="1">
         <w:r>
           <w:rPr>
             <w:rStyle w:val="Hyperlink"/>
@@ -3371,7 +3318,7 @@
       </w:hyperlink>
     </w:p>
     <w:p>
-      <w:hyperlink r:id="rId57" w:anchor="types-of-groups" w:history="1">
+      <w:hyperlink r:id="rId56" w:anchor="types-of-groups" w:history="1">
         <w:r>
           <w:rPr>
             <w:rStyle w:val="Hyperlink"/>
@@ -3381,7 +3328,7 @@
       </w:hyperlink>
     </w:p>
     <w:p>
-      <w:hyperlink r:id="rId58" w:history="1">
+      <w:hyperlink r:id="rId57" w:history="1">
         <w:r>
           <w:rPr>
             <w:rStyle w:val="Hyperlink"/>
@@ -3400,7 +3347,7 @@
       </w:r>
     </w:p>
     <w:p>
-      <w:hyperlink r:id="rId59" w:history="1">
+      <w:hyperlink r:id="rId58" w:history="1">
         <w:r>
           <w:rPr>
             <w:rStyle w:val="Hyperlink"/>
@@ -3419,7 +3366,7 @@
       </w:r>
     </w:p>
     <w:p>
-      <w:hyperlink r:id="rId60" w:history="1">
+      <w:hyperlink r:id="rId59" w:history="1">
         <w:r>
           <w:rPr>
             <w:rStyle w:val="Hyperlink"/>
@@ -3429,7 +3376,7 @@
       </w:hyperlink>
     </w:p>
     <w:p>
-      <w:hyperlink r:id="rId61" w:anchor="Type_6_.2F_hybrid" w:history="1">
+      <w:hyperlink r:id="rId60" w:anchor="Type_6_.2F_hybrid" w:history="1">
         <w:r>
           <w:rPr>
             <w:rStyle w:val="Hyperlink"/>
@@ -3439,7 +3386,7 @@
       </w:hyperlink>
     </w:p>
     <w:p>
-      <w:hyperlink r:id="rId62" w:history="1">
+      <w:hyperlink r:id="rId61" w:history="1">
         <w:r>
           <w:rPr>
             <w:rStyle w:val="Hyperlink"/>
@@ -3449,7 +3396,7 @@
       </w:hyperlink>
     </w:p>
     <w:p>
-      <w:hyperlink r:id="rId63" w:history="1">
+      <w:hyperlink r:id="rId62" w:history="1">
         <w:r>
           <w:rPr>
             <w:rStyle w:val="Hyperlink"/>
@@ -3459,7 +3406,7 @@
       </w:hyperlink>
     </w:p>
     <w:p>
-      <w:hyperlink r:id="rId64" w:history="1">
+      <w:hyperlink r:id="rId63" w:history="1">
         <w:r>
           <w:rPr>
             <w:rStyle w:val="Hyperlink"/>
@@ -3469,7 +3416,7 @@
       </w:hyperlink>
     </w:p>
     <w:p>
-      <w:hyperlink r:id="rId65" w:history="1">
+      <w:hyperlink r:id="rId64" w:history="1">
         <w:r>
           <w:rPr>
             <w:rStyle w:val="Hyperlink"/>
@@ -3479,7 +3426,7 @@
       </w:hyperlink>
     </w:p>
     <w:p>
-      <w:hyperlink r:id="rId66" w:history="1">
+      <w:hyperlink r:id="rId65" w:history="1">
         <w:r>
           <w:rPr>
             <w:rStyle w:val="Hyperlink"/>
@@ -3489,7 +3436,7 @@
       </w:hyperlink>
     </w:p>
     <w:p>
-      <w:hyperlink r:id="rId67" w:history="1">
+      <w:hyperlink r:id="rId66" w:history="1">
         <w:r>
           <w:rPr>
             <w:rStyle w:val="Hyperlink"/>
@@ -3499,7 +3446,7 @@
       </w:hyperlink>
     </w:p>
     <w:p>
-      <w:hyperlink r:id="rId68" w:history="1">
+      <w:hyperlink r:id="rId67" w:history="1">
         <w:r>
           <w:rPr>
             <w:rStyle w:val="Hyperlink"/>
@@ -3509,7 +3456,7 @@
       </w:hyperlink>
     </w:p>
     <w:p>
-      <w:hyperlink r:id="rId69" w:history="1">
+      <w:hyperlink r:id="rId68" w:history="1">
         <w:r>
           <w:rPr>
             <w:rStyle w:val="Hyperlink"/>
@@ -3519,7 +3466,7 @@
       </w:hyperlink>
     </w:p>
     <w:p>
-      <w:hyperlink r:id="rId70" w:history="1">
+      <w:hyperlink r:id="rId69" w:history="1">
         <w:r>
           <w:rPr>
             <w:rStyle w:val="Hyperlink"/>
@@ -3539,7 +3486,7 @@
       </w:r>
     </w:p>
     <w:p>
-      <w:hyperlink r:id="rId71" w:history="1">
+      <w:hyperlink r:id="rId70" w:history="1">
         <w:r>
           <w:rPr>
             <w:rStyle w:val="Hyperlink"/>
@@ -3549,7 +3496,7 @@
       </w:hyperlink>
     </w:p>
     <w:p>
-      <w:hyperlink r:id="rId72" w:history="1">
+      <w:hyperlink r:id="rId71" w:history="1">
         <w:r>
           <w:rPr>
             <w:rStyle w:val="Hyperlink"/>
@@ -3559,7 +3506,7 @@
       </w:hyperlink>
     </w:p>
     <w:p>
-      <w:hyperlink r:id="rId73" w:history="1">
+      <w:hyperlink r:id="rId72" w:history="1">
         <w:r>
           <w:rPr>
             <w:rStyle w:val="Hyperlink"/>
@@ -3570,7 +3517,7 @@
     </w:p>
     <w:p/>
     <w:p>
-      <w:hyperlink r:id="rId74" w:history="1">
+      <w:hyperlink r:id="rId73" w:history="1">
         <w:r>
           <w:rPr>
             <w:rStyle w:val="Hyperlink"/>
@@ -3589,7 +3536,7 @@
       </w:r>
     </w:p>
     <w:p>
-      <w:hyperlink r:id="rId75" w:history="1">
+      <w:hyperlink r:id="rId74" w:history="1">
         <w:r>
           <w:rPr>
             <w:rStyle w:val="Hyperlink"/>
@@ -3613,7 +3560,7 @@
           <w:rStyle w:val="Hyperlink"/>
         </w:rPr>
       </w:pPr>
-      <w:hyperlink r:id="rId76" w:history="1">
+      <w:hyperlink r:id="rId75" w:history="1">
         <w:r>
           <w:rPr>
             <w:rStyle w:val="Hyperlink"/>
@@ -3666,7 +3613,7 @@
       </w:r>
     </w:p>
     <w:p>
-      <w:hyperlink r:id="rId77" w:history="1">
+      <w:hyperlink r:id="rId76" w:history="1">
         <w:r>
           <w:rPr>
             <w:rStyle w:val="Hyperlink"/>
@@ -3677,7 +3624,7 @@
     </w:p>
     <w:p/>
     <w:p>
-      <w:hyperlink r:id="rId78" w:history="1">
+      <w:hyperlink r:id="rId77" w:history="1">
         <w:r>
           <w:rPr>
             <w:rStyle w:val="Hyperlink"/>
@@ -4221,7 +4168,7 @@
       </w:r>
     </w:p>
     <w:p>
-      <w:hyperlink r:id="rId79" w:history="1">
+      <w:hyperlink r:id="rId78" w:history="1">
         <w:r>
           <w:rPr>
             <w:rStyle w:val="Hyperlink"/>
@@ -4324,7 +4271,7 @@
           <w:shd w:val="clear" w:color="auto" w:fill="FFFFFF"/>
         </w:rPr>
       </w:pPr>
-      <w:hyperlink r:id="rId80" w:history="1">
+      <w:hyperlink r:id="rId79" w:history="1">
         <w:r>
           <w:rPr>
             <w:rStyle w:val="Hyperlink"/>
@@ -4391,7 +4338,7 @@
                     <pic:cNvPicPr/>
                   </pic:nvPicPr>
                   <pic:blipFill>
-                    <a:blip r:embed="rId81"/>
+                    <a:blip r:embed="rId80"/>
                     <a:stretch>
                       <a:fillRect/>
                     </a:stretch>
@@ -4536,7 +4483,7 @@
       </w:r>
     </w:p>
     <w:p>
-      <w:hyperlink r:id="rId82" w:history="1">
+      <w:hyperlink r:id="rId81" w:history="1">
         <w:r>
           <w:rPr>
             <w:rStyle w:val="Hyperlink"/>
@@ -4919,7 +4866,7 @@
                     <pic:cNvPicPr/>
                   </pic:nvPicPr>
                   <pic:blipFill rotWithShape="1">
-                    <a:blip r:embed="rId83"/>
+                    <a:blip r:embed="rId82"/>
                     <a:srcRect l="50586" r="22564" b="42709"/>
                     <a:stretch/>
                   </pic:blipFill>
@@ -4977,8 +4924,8 @@
     <w:p/>
     <w:p/>
     <w:sectPr>
-      <w:headerReference w:type="default" r:id="rId84"/>
-      <w:footerReference w:type="default" r:id="rId85"/>
+      <w:headerReference w:type="default" r:id="rId83"/>
+      <w:footerReference w:type="default" r:id="rId84"/>
       <w:pgSz w:w="11906" w:h="16838"/>
       <w:pgMar w:top="1440" w:right="1440" w:bottom="1440" w:left="1440" w:header="708" w:footer="708" w:gutter="0"/>
       <w:cols w:space="708"/>

</xml_diff>